<commit_message>
no friend requests grammar
</commit_message>
<xml_diff>
--- a/bugs.docx
+++ b/bugs.docx
@@ -382,12 +382,14 @@
         </w:numPr>
         <w:spacing w:after="0"/>
         <w:rPr>
-          <w:sz w:val="24"/>
-          <w:szCs w:val="24"/>
-        </w:rPr>
-      </w:pPr>
-      <w:r>
-        <w:rPr>
+          <w:strike/>
+          <w:sz w:val="24"/>
+          <w:szCs w:val="24"/>
+        </w:rPr>
+      </w:pPr>
+      <w:r>
+        <w:rPr>
+          <w:strike/>
           <w:sz w:val="24"/>
           <w:szCs w:val="24"/>
         </w:rPr>
@@ -421,8 +423,6 @@
         </w:rPr>
         <w:t>Profile Picture</w:t>
       </w:r>
-      <w:bookmarkStart w:id="0" w:name="_GoBack"/>
-      <w:bookmarkEnd w:id="0"/>
     </w:p>
     <w:p>
       <w:pPr>
@@ -474,12 +474,15 @@
         </w:numPr>
         <w:spacing w:after="0"/>
         <w:rPr>
-          <w:sz w:val="24"/>
-          <w:szCs w:val="24"/>
-        </w:rPr>
-      </w:pPr>
-      <w:r>
-        <w:rPr>
+          <w:strike/>
+          <w:sz w:val="24"/>
+          <w:szCs w:val="24"/>
+        </w:rPr>
+      </w:pPr>
+      <w:bookmarkStart w:id="0" w:name="_GoBack"/>
+      <w:r>
+        <w:rPr>
+          <w:strike/>
           <w:sz w:val="24"/>
           <w:szCs w:val="24"/>
         </w:rPr>
@@ -489,12 +492,14 @@
         <w:rPr>
           <w:b/>
           <w:i/>
+          <w:strike/>
           <w:sz w:val="24"/>
           <w:szCs w:val="24"/>
         </w:rPr>
         <w:t>Figure G</w:t>
       </w:r>
     </w:p>
+    <w:bookmarkEnd w:id="0"/>
     <w:p>
       <w:pPr>
         <w:spacing w:after="0"/>

</xml_diff>

<commit_message>
deselect table view cell and revivable button work
</commit_message>
<xml_diff>
--- a/bugs.docx
+++ b/bugs.docx
@@ -479,7 +479,6 @@
           <w:szCs w:val="24"/>
         </w:rPr>
       </w:pPr>
-      <w:bookmarkStart w:id="0" w:name="_GoBack"/>
       <w:r>
         <w:rPr>
           <w:strike/>
@@ -499,7 +498,6 @@
         <w:t>Figure G</w:t>
       </w:r>
     </w:p>
-    <w:bookmarkEnd w:id="0"/>
     <w:p>
       <w:pPr>
         <w:spacing w:after="0"/>
@@ -527,12 +525,14 @@
         </w:numPr>
         <w:spacing w:after="0"/>
         <w:rPr>
-          <w:sz w:val="24"/>
-          <w:szCs w:val="24"/>
-        </w:rPr>
-      </w:pPr>
-      <w:r>
-        <w:rPr>
+          <w:strike/>
+          <w:sz w:val="24"/>
+          <w:szCs w:val="24"/>
+        </w:rPr>
+      </w:pPr>
+      <w:r>
+        <w:rPr>
+          <w:strike/>
           <w:sz w:val="24"/>
           <w:szCs w:val="24"/>
         </w:rPr>
@@ -542,19 +542,11 @@
         <w:rPr>
           <w:b/>
           <w:i/>
-          <w:sz w:val="24"/>
-          <w:szCs w:val="24"/>
-        </w:rPr>
-        <w:t xml:space="preserve">Figure </w:t>
-      </w:r>
-      <w:r>
-        <w:rPr>
-          <w:b/>
-          <w:i/>
-          <w:sz w:val="24"/>
-          <w:szCs w:val="24"/>
-        </w:rPr>
-        <w:t>H</w:t>
+          <w:strike/>
+          <w:sz w:val="24"/>
+          <w:szCs w:val="24"/>
+        </w:rPr>
+        <w:t>Figure H</w:t>
       </w:r>
     </w:p>
     <w:p>
@@ -566,12 +558,14 @@
         </w:numPr>
         <w:spacing w:after="0"/>
         <w:rPr>
-          <w:sz w:val="24"/>
-          <w:szCs w:val="24"/>
-        </w:rPr>
-      </w:pPr>
-      <w:r>
-        <w:rPr>
+          <w:strike/>
+          <w:sz w:val="24"/>
+          <w:szCs w:val="24"/>
+        </w:rPr>
+      </w:pPr>
+      <w:r>
+        <w:rPr>
+          <w:strike/>
           <w:sz w:val="24"/>
           <w:szCs w:val="24"/>
         </w:rPr>
@@ -581,6 +575,7 @@
         <w:rPr>
           <w:b/>
           <w:i/>
+          <w:strike/>
           <w:sz w:val="24"/>
           <w:szCs w:val="24"/>
         </w:rPr>
@@ -605,7 +600,23 @@
           <w:sz w:val="24"/>
           <w:szCs w:val="24"/>
         </w:rPr>
-        <w:t xml:space="preserve">Neither “yes” nor “later”  buttons working </w:t>
+        <w:t>Neither “yes” nor “later</w:t>
+      </w:r>
+      <w:proofErr w:type="gramStart"/>
+      <w:r>
+        <w:rPr>
+          <w:sz w:val="24"/>
+          <w:szCs w:val="24"/>
+        </w:rPr>
+        <w:t>”  buttons</w:t>
+      </w:r>
+      <w:proofErr w:type="gramEnd"/>
+      <w:r>
+        <w:rPr>
+          <w:sz w:val="24"/>
+          <w:szCs w:val="24"/>
+        </w:rPr>
+        <w:t xml:space="preserve"> working </w:t>
       </w:r>
     </w:p>
     <w:p>
@@ -644,7 +655,16 @@
           <w:sz w:val="24"/>
           <w:szCs w:val="24"/>
         </w:rPr>
-        <w:t xml:space="preserve">Sometimes a dwindle will be randomly highlighted grey and stay that way </w:t>
+        <w:t xml:space="preserve">Sometimes a dwindle will be </w:t>
+      </w:r>
+      <w:bookmarkStart w:id="0" w:name="_GoBack"/>
+      <w:bookmarkEnd w:id="0"/>
+      <w:r>
+        <w:rPr>
+          <w:sz w:val="24"/>
+          <w:szCs w:val="24"/>
+        </w:rPr>
+        <w:t xml:space="preserve">randomly highlighted grey and stay that way </w:t>
       </w:r>
       <w:r>
         <w:rPr>

</xml_diff>

<commit_message>
fixed various items on the bug list
</commit_message>
<xml_diff>
--- a/bugs.docx
+++ b/bugs.docx
@@ -2,6 +2,50 @@
 <file path=word/document.xml><?xml version="1.0" encoding="utf-8"?>
 <w:document xmlns:wpc="http://schemas.microsoft.com/office/word/2010/wordprocessingCanvas" xmlns:mo="http://schemas.microsoft.com/office/mac/office/2008/main" xmlns:mc="http://schemas.openxmlformats.org/markup-compatibility/2006" xmlns:mv="urn:schemas-microsoft-com:mac:vml" xmlns:o="urn:schemas-microsoft-com:office:office" xmlns:r="http://schemas.openxmlformats.org/officeDocument/2006/relationships" xmlns:m="http://schemas.openxmlformats.org/officeDocument/2006/math" xmlns:v="urn:schemas-microsoft-com:vml" xmlns:wp14="http://schemas.microsoft.com/office/word/2010/wordprocessingDrawing" xmlns:wp="http://schemas.openxmlformats.org/drawingml/2006/wordprocessingDrawing" xmlns:w10="urn:schemas-microsoft-com:office:word" xmlns:w="http://schemas.openxmlformats.org/wordprocessingml/2006/main" xmlns:w14="http://schemas.microsoft.com/office/word/2010/wordml" xmlns:wpg="http://schemas.microsoft.com/office/word/2010/wordprocessingGroup" xmlns:wpi="http://schemas.microsoft.com/office/word/2010/wordprocessingInk" xmlns:wne="http://schemas.microsoft.com/office/word/2006/wordml" xmlns:wps="http://schemas.microsoft.com/office/word/2010/wordprocessingShape" mc:Ignorable="w14 wp14">
   <w:body>
+    <w:p>
+      <w:pPr>
+        <w:spacing w:after="0"/>
+        <w:rPr>
+          <w:b/>
+          <w:sz w:val="28"/>
+          <w:szCs w:val="28"/>
+        </w:rPr>
+      </w:pPr>
+      <w:r>
+        <w:rPr>
+          <w:b/>
+          <w:sz w:val="28"/>
+          <w:szCs w:val="28"/>
+        </w:rPr>
+        <w:t>Need consisten</w:t>
+      </w:r>
+      <w:r>
+        <w:rPr>
+          <w:b/>
+          <w:sz w:val="28"/>
+          <w:szCs w:val="28"/>
+        </w:rPr>
+        <w:t>t</w:t>
+      </w:r>
+      <w:r>
+        <w:rPr>
+          <w:b/>
+          <w:sz w:val="28"/>
+          <w:szCs w:val="28"/>
+        </w:rPr>
+        <w:t xml:space="preserve"> design</w:t>
+      </w:r>
+    </w:p>
+    <w:p>
+      <w:pPr>
+        <w:spacing w:after="0"/>
+        <w:rPr>
+          <w:b/>
+          <w:sz w:val="28"/>
+          <w:szCs w:val="28"/>
+        </w:rPr>
+      </w:pPr>
+    </w:p>
     <w:p>
       <w:pPr>
         <w:spacing w:after="0"/>
@@ -791,17 +835,8 @@
           <w:sz w:val="24"/>
           <w:szCs w:val="24"/>
         </w:rPr>
-        <w:t xml:space="preserve">Sometimes a line will temporarily appear through the middle of a </w:t>
-      </w:r>
-      <w:bookmarkStart w:id="0" w:name="_GoBack"/>
-      <w:r>
-        <w:rPr>
-          <w:sz w:val="24"/>
-          <w:szCs w:val="24"/>
-        </w:rPr>
-        <w:t xml:space="preserve">dwindle </w:t>
-      </w:r>
-      <w:bookmarkEnd w:id="0"/>
+        <w:t xml:space="preserve">Sometimes a line will temporarily appear through the middle of a dwindle </w:t>
+      </w:r>
       <w:r>
         <w:rPr>
           <w:b/>
@@ -839,21 +874,34 @@
         </w:numPr>
         <w:spacing w:after="0"/>
         <w:rPr>
-          <w:sz w:val="24"/>
-          <w:szCs w:val="24"/>
-        </w:rPr>
-      </w:pPr>
-      <w:r>
-        <w:rPr>
-          <w:sz w:val="24"/>
-          <w:szCs w:val="24"/>
-        </w:rPr>
-        <w:t xml:space="preserve">All Icons/buttons should be the theme icons </w:t>
+          <w:strike/>
+          <w:sz w:val="24"/>
+          <w:szCs w:val="24"/>
+        </w:rPr>
+      </w:pPr>
+      <w:r>
+        <w:rPr>
+          <w:strike/>
+          <w:sz w:val="24"/>
+          <w:szCs w:val="24"/>
+        </w:rPr>
+        <w:t>All Icons/buttons should be the them</w:t>
+      </w:r>
+      <w:bookmarkStart w:id="0" w:name="_GoBack"/>
+      <w:bookmarkEnd w:id="0"/>
+      <w:r>
+        <w:rPr>
+          <w:strike/>
+          <w:sz w:val="24"/>
+          <w:szCs w:val="24"/>
+        </w:rPr>
+        <w:t xml:space="preserve">e icons </w:t>
       </w:r>
       <w:r>
         <w:rPr>
           <w:b/>
           <w:i/>
+          <w:strike/>
           <w:sz w:val="24"/>
           <w:szCs w:val="24"/>
         </w:rPr>
@@ -869,12 +917,14 @@
         </w:numPr>
         <w:spacing w:after="0"/>
         <w:rPr>
-          <w:sz w:val="24"/>
-          <w:szCs w:val="24"/>
-        </w:rPr>
-      </w:pPr>
-      <w:r>
-        <w:rPr>
+          <w:color w:val="FF0000"/>
+          <w:sz w:val="24"/>
+          <w:szCs w:val="24"/>
+        </w:rPr>
+      </w:pPr>
+      <w:r>
+        <w:rPr>
+          <w:color w:val="FF0000"/>
           <w:sz w:val="24"/>
           <w:szCs w:val="24"/>
         </w:rPr>
@@ -890,12 +940,14 @@
         </w:numPr>
         <w:spacing w:after="0"/>
         <w:rPr>
-          <w:sz w:val="24"/>
-          <w:szCs w:val="24"/>
-        </w:rPr>
-      </w:pPr>
-      <w:r>
-        <w:rPr>
+          <w:strike/>
+          <w:sz w:val="24"/>
+          <w:szCs w:val="24"/>
+        </w:rPr>
+      </w:pPr>
+      <w:r>
+        <w:rPr>
+          <w:strike/>
           <w:sz w:val="24"/>
           <w:szCs w:val="24"/>
         </w:rPr>
@@ -905,6 +957,7 @@
         <w:rPr>
           <w:b/>
           <w:i/>
+          <w:strike/>
           <w:sz w:val="24"/>
           <w:szCs w:val="24"/>
         </w:rPr>
@@ -914,6 +967,7 @@
         <w:rPr>
           <w:b/>
           <w:i/>
+          <w:strike/>
           <w:sz w:val="24"/>
           <w:szCs w:val="24"/>
         </w:rPr>
@@ -929,12 +983,14 @@
         </w:numPr>
         <w:spacing w:after="0"/>
         <w:rPr>
-          <w:sz w:val="24"/>
-          <w:szCs w:val="24"/>
-        </w:rPr>
-      </w:pPr>
-      <w:r>
-        <w:rPr>
+          <w:strike/>
+          <w:sz w:val="24"/>
+          <w:szCs w:val="24"/>
+        </w:rPr>
+      </w:pPr>
+      <w:r>
+        <w:rPr>
+          <w:strike/>
           <w:sz w:val="24"/>
           <w:szCs w:val="24"/>
         </w:rPr>
@@ -942,6 +998,7 @@
       </w:r>
       <w:r>
         <w:rPr>
+          <w:strike/>
           <w:color w:val="0070C0"/>
           <w:sz w:val="24"/>
           <w:szCs w:val="24"/>
@@ -950,6 +1007,7 @@
       </w:r>
       <w:r>
         <w:rPr>
+          <w:strike/>
           <w:sz w:val="24"/>
           <w:szCs w:val="24"/>
         </w:rPr>
@@ -965,28 +1023,24 @@
         </w:numPr>
         <w:spacing w:after="0"/>
         <w:rPr>
-          <w:sz w:val="24"/>
-          <w:szCs w:val="24"/>
-        </w:rPr>
-      </w:pPr>
-      <w:r>
-        <w:rPr>
-          <w:sz w:val="24"/>
-          <w:szCs w:val="24"/>
-        </w:rPr>
-        <w:t>Name, time and content of dwindle should be in varying sizes or fonts</w:t>
-      </w:r>
-      <w:r>
-        <w:rPr>
-          <w:sz w:val="24"/>
-          <w:szCs w:val="24"/>
-        </w:rPr>
-        <w:t xml:space="preserve"> </w:t>
+          <w:color w:val="FF0000"/>
+          <w:sz w:val="24"/>
+          <w:szCs w:val="24"/>
+        </w:rPr>
+      </w:pPr>
+      <w:r>
+        <w:rPr>
+          <w:color w:val="FF0000"/>
+          <w:sz w:val="24"/>
+          <w:szCs w:val="24"/>
+        </w:rPr>
+        <w:t xml:space="preserve">Name, time and content of dwindle should be in varying sizes or fonts </w:t>
       </w:r>
       <w:r>
         <w:rPr>
           <w:b/>
           <w:i/>
+          <w:color w:val="FF0000"/>
           <w:sz w:val="24"/>
           <w:szCs w:val="24"/>
         </w:rPr>
@@ -996,6 +1050,7 @@
         <w:rPr>
           <w:b/>
           <w:i/>
+          <w:color w:val="FF0000"/>
           <w:sz w:val="24"/>
           <w:szCs w:val="24"/>
         </w:rPr>
@@ -1119,6 +1174,7 @@
           <w:sz w:val="24"/>
           <w:szCs w:val="24"/>
         </w:rPr>
+        <w:lastRenderedPageBreak/>
         <w:t>Clicking on “following” or “followers” on the profile page should lead to a corresponding list of users</w:t>
       </w:r>
     </w:p>
@@ -1161,7 +1217,6 @@
           <w:sz w:val="24"/>
           <w:szCs w:val="24"/>
         </w:rPr>
-        <w:lastRenderedPageBreak/>
         <w:t>Most of the time that the app crashes appear to occur at the same time a dwindle dies</w:t>
       </w:r>
     </w:p>
@@ -1210,6 +1265,7 @@
           <w:szCs w:val="28"/>
           <w:lang w:eastAsia="zh-CN"/>
         </w:rPr>
+        <w:lastRenderedPageBreak/>
         <w:drawing>
           <wp:anchor distT="0" distB="0" distL="114300" distR="114300" simplePos="0" relativeHeight="251669504" behindDoc="1" locked="0" layoutInCell="1" allowOverlap="1" wp14:anchorId="4C962677" wp14:editId="374E9293">
             <wp:simplePos x="0" y="0"/>

</xml_diff>